<commit_message>
Se completa todo lo referente a LoadRunner by Bog
Se completan todos los apartados referentes a LoadRunner. 
Todavía faltan los apartados de cursos de tecnología en general (gratuitos) y ademas, bastantes de WebLoad, ya que no encuentro cursos para esta herramienta.
</commit_message>
<xml_diff>
--- a/TG1_bogdan.docx
+++ b/TG1_bogdan.docx
@@ -4188,28 +4188,32 @@
         <w:t xml:space="preserve">Cursos no gratuitos </w:t>
       </w:r>
       <w:r>
-        <w:t>sobre el tipo de tecnología</w:t>
-      </w:r>
-      <w:r>
-        <w:t xml:space="preserve"> en general</w:t>
+        <w:t xml:space="preserve">sobre </w:t>
       </w:r>
       <w:bookmarkEnd w:id="19"/>
+      <w:r>
+        <w:t>Web Testing</w:t>
+      </w:r>
     </w:p>
     <w:p>
       <w:pPr>
         <w:pStyle w:val="Ttulo3"/>
+      </w:pPr>
+      <w:bookmarkStart w:id="20" w:name="_Toc444537706"/>
+      <w:r>
+        <w:t xml:space="preserve">4.1.1 Curso no gratuito 1 sobre </w:t>
+      </w:r>
+      <w:bookmarkEnd w:id="20"/>
+      <w:r>
+        <w:t>Web Application Performance Testing</w:t>
+      </w:r>
+    </w:p>
+    <w:p>
+      <w:pPr>
         <w:rPr>
           <w:lang w:val="en-US"/>
         </w:rPr>
       </w:pPr>
-      <w:bookmarkStart w:id="20" w:name="_Toc444537706"/>
-      <w:r>
-        <w:rPr>
-          <w:lang w:val="en-US"/>
-        </w:rPr>
-        <w:t xml:space="preserve">4.1.1 Curso no gratuito 1 sobre </w:t>
-      </w:r>
-      <w:bookmarkEnd w:id="20"/>
       <w:r>
         <w:rPr>
           <w:lang w:val="en-US"/>
@@ -4227,19 +4231,6 @@
         <w:rPr>
           <w:lang w:val="en-US"/>
         </w:rPr>
-        <w:t>Web Application Performance Testing</w:t>
-      </w:r>
-    </w:p>
-    <w:p>
-      <w:pPr>
-        <w:rPr>
-          <w:lang w:val="en-US"/>
-        </w:rPr>
-      </w:pPr>
-      <w:r>
-        <w:rPr>
-          <w:lang w:val="en-US"/>
-        </w:rPr>
         <w:t xml:space="preserve">- </w:t>
       </w:r>
       <w:r>
@@ -4430,7 +4421,7 @@
       </w:r>
       <w:bookmarkEnd w:id="26"/>
       <w:r>
-        <w:t>LoadFocus</w:t>
+        <w:t>LoadRunner</w:t>
       </w:r>
     </w:p>
     <w:p>
@@ -4443,150 +4434,30 @@
       </w:r>
       <w:bookmarkEnd w:id="27"/>
       <w:r>
-        <w:t>LoadFocus</w:t>
-      </w:r>
-    </w:p>
-    <w:p>
-      <w:pPr>
-        <w:pStyle w:val="Ttulo3"/>
-      </w:pPr>
-      <w:bookmarkStart w:id="28" w:name="_Toc444537715"/>
-      <w:r>
-        <w:t xml:space="preserve">4.3.2 Curso no gratuito 2 sobre la tecnología </w:t>
-      </w:r>
-      <w:bookmarkEnd w:id="28"/>
-      <w:r>
-        <w:t>LoadFocus</w:t>
-      </w:r>
-    </w:p>
-    <w:p>
-      <w:pPr>
-        <w:pStyle w:val="Ttulo3"/>
-      </w:pPr>
-      <w:bookmarkStart w:id="29" w:name="_Toc444537716"/>
-      <w:r>
-        <w:t>4.3.n Curso no gratuito n sobre la tecnología específica B</w:t>
-      </w:r>
-      <w:bookmarkEnd w:id="29"/>
-    </w:p>
-    <w:p/>
-    <w:p>
-      <w:pPr>
-        <w:pStyle w:val="Ttulo1"/>
-      </w:pPr>
-      <w:bookmarkStart w:id="30" w:name="_Toc444537717"/>
-      <w:r>
-        <w:t xml:space="preserve">5. </w:t>
-      </w:r>
-      <w:r>
-        <w:t>Fuentes de información</w:t>
-      </w:r>
-      <w:r>
-        <w:t xml:space="preserve"> (cursos gratuitos)</w:t>
-      </w:r>
-      <w:bookmarkEnd w:id="30"/>
-    </w:p>
-    <w:p>
-      <w:pPr>
-        <w:pStyle w:val="Ttulo2"/>
-      </w:pPr>
-      <w:bookmarkStart w:id="31" w:name="_Toc444537718"/>
-      <w:r>
-        <w:t>5</w:t>
-      </w:r>
-      <w:r>
-        <w:t xml:space="preserve">.1 </w:t>
-      </w:r>
-      <w:r>
-        <w:t xml:space="preserve">Cursos gratuitos </w:t>
-      </w:r>
-      <w:r>
-        <w:t>sobre el tipo de tecnología</w:t>
-      </w:r>
-      <w:r>
-        <w:t xml:space="preserve"> en general</w:t>
-      </w:r>
-      <w:bookmarkEnd w:id="31"/>
-    </w:p>
-    <w:p>
-      <w:pPr>
-        <w:pStyle w:val="Ttulo3"/>
-      </w:pPr>
-      <w:bookmarkStart w:id="32" w:name="_Toc444537719"/>
-      <w:r>
-        <w:t>5.1.1 Curso gratuito 1 sobre el tipo de tecnología en general</w:t>
-      </w:r>
-      <w:bookmarkEnd w:id="32"/>
-    </w:p>
-    <w:p>
-      <w:pPr>
-        <w:pStyle w:val="Ttulo3"/>
-      </w:pPr>
-      <w:bookmarkStart w:id="33" w:name="_Toc444537720"/>
-      <w:r>
-        <w:t>5.1.2 Curso gratuito 2 sobre el tipo de tecnología en general</w:t>
-      </w:r>
-      <w:bookmarkEnd w:id="33"/>
-    </w:p>
-    <w:p>
-      <w:pPr>
-        <w:pStyle w:val="Ttulo3"/>
-      </w:pPr>
-      <w:bookmarkStart w:id="34" w:name="_Toc444537721"/>
-      <w:r>
-        <w:t>5.1.n Curso gratuito n sobre el tipo de tecnología en general</w:t>
-      </w:r>
-      <w:bookmarkEnd w:id="34"/>
-    </w:p>
-    <w:p/>
-    <w:p>
-      <w:pPr>
-        <w:pStyle w:val="Ttulo2"/>
-      </w:pPr>
-      <w:bookmarkStart w:id="35" w:name="_Toc444537722"/>
-      <w:r>
-        <w:t>5.2 Cursos</w:t>
-      </w:r>
-      <w:r>
-        <w:t xml:space="preserve"> </w:t>
-      </w:r>
-      <w:r>
-        <w:t xml:space="preserve">gratuitos </w:t>
-      </w:r>
-      <w:r>
-        <w:t xml:space="preserve">sobre </w:t>
-      </w:r>
-      <w:bookmarkEnd w:id="35"/>
-      <w:r>
-        <w:t>WebLoad</w:t>
-      </w:r>
-    </w:p>
-    <w:p>
-      <w:pPr>
-        <w:pStyle w:val="Ttulo3"/>
-      </w:pPr>
-      <w:bookmarkStart w:id="36" w:name="_Toc444537723"/>
-      <w:r>
-        <w:t xml:space="preserve">5.2.1 Curso gratuito 1 sobre </w:t>
-      </w:r>
-      <w:bookmarkEnd w:id="36"/>
-      <w:r>
-        <w:t>WebLoad</w:t>
-      </w:r>
-    </w:p>
-    <w:p>
-      <w:r>
-        <w:t>Contamos con numerosos videos de formación en la siguiente Web de forma totalmente gratuita</w:t>
-      </w:r>
-      <w:r>
-        <w:t>, dicha web es su página oficial</w:t>
-      </w:r>
-      <w:r>
-        <w:t>.</w:t>
-      </w:r>
-    </w:p>
-    <w:p>
-      <w:pPr>
+        <w:t>LoadRunner</w:t>
+      </w:r>
+    </w:p>
+    <w:p>
+      <w:pPr>
+        <w:rPr>
+          <w:b/>
+        </w:rPr>
+      </w:pPr>
+      <w:r>
+        <w:rPr>
+          <w:b/>
+        </w:rPr>
+        <w:t>LR120 - LoadRunner 12.0 Essentials</w:t>
+      </w:r>
+    </w:p>
+    <w:p>
+      <w:r>
+        <w:t>De la mano de HP tenemos el siguiente curso:</w:t>
+      </w:r>
+    </w:p>
+    <w:p>
+      <w:pPr>
+        <w:jc w:val="left"/>
         <w:rPr>
           <w:lang w:val="en-US"/>
         </w:rPr>
@@ -4595,7 +4466,304 @@
         <w:rPr>
           <w:lang w:val="en-US"/>
         </w:rPr>
+        <w:t>- Link: http://h20546.www2.hp.com/main/schedule/course_schedule.cfm?Region=all&amp;CourseID=00012908&amp;sitepick=US</w:t>
+      </w:r>
+    </w:p>
+    <w:p>
+      <w:pPr>
+        <w:jc w:val="left"/>
+      </w:pPr>
+      <w:r>
+        <w:t>- Duració</w:t>
+      </w:r>
+      <w:r>
+        <w:t>n: 5 días. 15 unidades formativas. El curso es en ingles.</w:t>
+      </w:r>
+    </w:p>
+    <w:p>
+      <w:pPr>
+        <w:jc w:val="left"/>
+      </w:pPr>
+      <w:r>
+        <w:t>- Precio: 3750 USD.</w:t>
+      </w:r>
+    </w:p>
+    <w:p>
+      <w:pPr>
+        <w:pStyle w:val="Ttulo3"/>
+      </w:pPr>
+      <w:bookmarkStart w:id="28" w:name="_Toc444537715"/>
+      <w:r>
+        <w:t xml:space="preserve">4.3.2 Curso no gratuito 2 sobre la tecnología </w:t>
+      </w:r>
+      <w:bookmarkEnd w:id="28"/>
+      <w:r>
+        <w:t>LoadRunner</w:t>
+      </w:r>
+    </w:p>
+    <w:p>
+      <w:pPr>
+        <w:rPr>
+          <w:lang w:val="en-US"/>
+        </w:rPr>
+      </w:pPr>
+      <w:r>
+        <w:rPr>
+          <w:b/>
+          <w:bCs/>
+          <w:color w:val="000000"/>
+          <w:shd w:val="clear" w:color="auto" w:fill="FFFFFF"/>
+          <w:lang w:val="en-US"/>
+        </w:rPr>
+        <w:t>LR230 - Protocol Library for LoadRunner 11.5</w:t>
+      </w:r>
+    </w:p>
+    <w:p>
+      <w:r>
+        <w:t>De la mano de HP tenemos el siguiente curso</w:t>
+      </w:r>
+      <w:r>
+        <w:t xml:space="preserve"> presencial en Toronto, Canada</w:t>
+      </w:r>
+      <w:r>
+        <w:t>:</w:t>
+      </w:r>
+    </w:p>
+    <w:p>
+      <w:pPr>
+        <w:jc w:val="left"/>
+        <w:rPr>
+          <w:lang w:val="en-US"/>
+        </w:rPr>
+      </w:pPr>
+      <w:r>
+        <w:rPr>
+          <w:lang w:val="en-US"/>
+        </w:rPr>
+        <w:t>- Link: http://h20546.www2.hp.com/main/schedule/course_schedule.cfm?Region=all&amp;CourseID=00011697&amp;sitepick=US</w:t>
+      </w:r>
+    </w:p>
+    <w:p>
+      <w:r>
+        <w:t>-</w:t>
+      </w:r>
+      <w:r>
+        <w:t xml:space="preserve"> Duración: 2 días. 6 unidades formativas.</w:t>
+      </w:r>
+    </w:p>
+    <w:p>
+      <w:r>
+        <w:t>- Precio: 1500 CAD (dólares canadienses).</w:t>
+      </w:r>
+    </w:p>
+    <w:p>
+      <w:pPr>
+        <w:pStyle w:val="Ttulo3"/>
+      </w:pPr>
+      <w:bookmarkStart w:id="29" w:name="_Toc444537716"/>
+      <w:r>
         <w:lastRenderedPageBreak/>
+        <w:t>4.3.3</w:t>
+      </w:r>
+      <w:r>
+        <w:t xml:space="preserve"> Curso no gratuito </w:t>
+      </w:r>
+      <w:bookmarkEnd w:id="29"/>
+      <w:r>
+        <w:t>3 sobre la tecnología LoadRunner</w:t>
+      </w:r>
+    </w:p>
+    <w:p>
+      <w:r>
+        <w:t>El siguiente curso, es un curso totalmente completo de la tecnología Load Runner, de la mano de HP:</w:t>
+      </w:r>
+    </w:p>
+    <w:p>
+      <w:pPr>
+        <w:rPr>
+          <w:b/>
+          <w:lang w:val="en-US"/>
+        </w:rPr>
+      </w:pPr>
+      <w:r>
+        <w:rPr>
+          <w:b/>
+          <w:lang w:val="en-US"/>
+        </w:rPr>
+        <w:t>LR01IT - LoadRunner 12.0 IT by ART - HP Hosted 100 Users, 12 months</w:t>
+      </w:r>
+    </w:p>
+    <w:p>
+      <w:pPr>
+        <w:jc w:val="left"/>
+        <w:rPr>
+          <w:lang w:val="en-US"/>
+        </w:rPr>
+      </w:pPr>
+      <w:r>
+        <w:rPr>
+          <w:lang w:val="en-US"/>
+        </w:rPr>
+        <w:t xml:space="preserve">- Link: </w:t>
+      </w:r>
+      <w:r>
+        <w:rPr>
+          <w:lang w:val="en-US"/>
+        </w:rPr>
+        <w:t>http://h20546.www2.hp.com/main/onlinestore/item_details.cfm?ItemID=12459&amp;sitepick=US</w:t>
+      </w:r>
+    </w:p>
+    <w:p>
+      <w:pPr>
+        <w:jc w:val="left"/>
+      </w:pPr>
+      <w:r>
+        <w:t>Duración: 12 meses. 80 u</w:t>
+      </w:r>
+      <w:r>
+        <w:t>nidades formativas.</w:t>
+      </w:r>
+    </w:p>
+    <w:p>
+      <w:pPr>
+        <w:jc w:val="left"/>
+      </w:pPr>
+      <w:r>
+        <w:t>Precio: 20.000,00 USD</w:t>
+      </w:r>
+    </w:p>
+    <w:p/>
+    <w:p>
+      <w:pPr>
+        <w:pStyle w:val="Ttulo1"/>
+      </w:pPr>
+      <w:bookmarkStart w:id="30" w:name="_Toc444537717"/>
+      <w:r>
+        <w:t xml:space="preserve">5. </w:t>
+      </w:r>
+      <w:r>
+        <w:t>Fuentes de información</w:t>
+      </w:r>
+      <w:r>
+        <w:t xml:space="preserve"> (cursos gratuitos)</w:t>
+      </w:r>
+      <w:bookmarkEnd w:id="30"/>
+    </w:p>
+    <w:p>
+      <w:pPr>
+        <w:pStyle w:val="Ttulo2"/>
+      </w:pPr>
+      <w:bookmarkStart w:id="31" w:name="_Toc444537718"/>
+      <w:r>
+        <w:t>5</w:t>
+      </w:r>
+      <w:r>
+        <w:t xml:space="preserve">.1 </w:t>
+      </w:r>
+      <w:r>
+        <w:t xml:space="preserve">Cursos gratuitos </w:t>
+      </w:r>
+      <w:r>
+        <w:t>sobre el tipo de tecnología</w:t>
+      </w:r>
+      <w:r>
+        <w:t xml:space="preserve"> </w:t>
+      </w:r>
+      <w:bookmarkEnd w:id="31"/>
+      <w:r>
+        <w:t>Web Testing</w:t>
+      </w:r>
+    </w:p>
+    <w:p>
+      <w:pPr>
+        <w:pStyle w:val="Ttulo3"/>
+      </w:pPr>
+      <w:bookmarkStart w:id="32" w:name="_Toc444537719"/>
+      <w:r>
+        <w:t xml:space="preserve">5.1.1 Curso gratuito 1 sobre </w:t>
+      </w:r>
+      <w:bookmarkEnd w:id="32"/>
+      <w:r>
+        <w:t>el tipo de tecnología en general</w:t>
+      </w:r>
+    </w:p>
+    <w:p>
+      <w:pPr>
+        <w:pStyle w:val="Ttulo3"/>
+      </w:pPr>
+      <w:bookmarkStart w:id="33" w:name="_Toc444537720"/>
+      <w:r>
+        <w:t>5.1.2 Curso gratuito 2 sobre el tipo de tecnología en general</w:t>
+      </w:r>
+      <w:bookmarkEnd w:id="33"/>
+    </w:p>
+    <w:p>
+      <w:pPr>
+        <w:pStyle w:val="Ttulo3"/>
+      </w:pPr>
+      <w:bookmarkStart w:id="34" w:name="_Toc444537721"/>
+      <w:r>
+        <w:t>5.1.n Curso gratuito n sobre el tipo de tecnología en general</w:t>
+      </w:r>
+      <w:bookmarkEnd w:id="34"/>
+    </w:p>
+    <w:p/>
+    <w:p>
+      <w:pPr>
+        <w:pStyle w:val="Ttulo2"/>
+      </w:pPr>
+      <w:bookmarkStart w:id="35" w:name="_Toc444537722"/>
+      <w:r>
+        <w:t>5.2 Cursos</w:t>
+      </w:r>
+      <w:r>
+        <w:t xml:space="preserve"> </w:t>
+      </w:r>
+      <w:r>
+        <w:t xml:space="preserve">gratuitos </w:t>
+      </w:r>
+      <w:r>
+        <w:t xml:space="preserve">sobre </w:t>
+      </w:r>
+      <w:bookmarkEnd w:id="35"/>
+      <w:r>
+        <w:t>WebLoad</w:t>
+      </w:r>
+    </w:p>
+    <w:p>
+      <w:pPr>
+        <w:pStyle w:val="Ttulo3"/>
+      </w:pPr>
+      <w:bookmarkStart w:id="36" w:name="_Toc444537723"/>
+      <w:r>
+        <w:t xml:space="preserve">5.2.1 Curso gratuito 1 sobre </w:t>
+      </w:r>
+      <w:bookmarkEnd w:id="36"/>
+      <w:r>
+        <w:t>WebLoad</w:t>
+      </w:r>
+    </w:p>
+    <w:p>
+      <w:r>
+        <w:t>Contamos con numerosos videos de formación en la siguiente Web de forma totalmente gratuita</w:t>
+      </w:r>
+      <w:r>
+        <w:t>, dicha web es su página oficial</w:t>
+      </w:r>
+      <w:r>
+        <w:t>.</w:t>
+      </w:r>
+    </w:p>
+    <w:p>
+      <w:pPr>
+        <w:rPr>
+          <w:lang w:val="en-US"/>
+        </w:rPr>
+      </w:pPr>
+      <w:r>
+        <w:rPr>
+          <w:lang w:val="en-US"/>
+        </w:rPr>
         <w:t>- Link: http://www.radview.com/company/resources/#section_videos</w:t>
       </w:r>
     </w:p>
@@ -4630,15 +4798,24 @@
       </w:pPr>
       <w:bookmarkStart w:id="39" w:name="_Toc444537726"/>
       <w:r>
-        <w:t xml:space="preserve">5.3 Cursosgratuitos </w:t>
+        <w:t>5.3 Cursos</w:t>
+      </w:r>
+      <w:r>
+        <w:t xml:space="preserve"> </w:t>
+      </w:r>
+      <w:r>
+        <w:t xml:space="preserve">gratuitos </w:t>
       </w:r>
       <w:r>
         <w:t>sobre la tecnología</w:t>
       </w:r>
       <w:r>
-        <w:t xml:space="preserve"> específica B</w:t>
+        <w:t xml:space="preserve"> </w:t>
       </w:r>
       <w:bookmarkEnd w:id="39"/>
+      <w:r>
+        <w:t>LoadRunner</w:t>
+      </w:r>
     </w:p>
     <w:p>
       <w:pPr>
@@ -4646,55 +4823,180 @@
       </w:pPr>
       <w:bookmarkStart w:id="40" w:name="_Toc444537727"/>
       <w:r>
-        <w:t xml:space="preserve">5.3.1 Curso gratuito 1 sobre la tecnología específica </w:t>
-      </w:r>
-      <w:r>
-        <w:t>B</w:t>
+        <w:t>5.3.1 Curso gratuito 1 sobre la te</w:t>
       </w:r>
       <w:bookmarkEnd w:id="40"/>
+      <w:r>
+        <w:t xml:space="preserve">cnología </w:t>
+      </w:r>
+      <w:r>
+        <w:t>LoadRunner</w:t>
+      </w:r>
+    </w:p>
+    <w:p>
+      <w:r>
+        <w:t>Curso totalmente gratuito que cuenta con bastantes video tutoriales sobre la tecnología LoadRunner, es un curso para principiantes.</w:t>
+      </w:r>
     </w:p>
     <w:p>
       <w:pPr>
         <w:pStyle w:val="Ttulo3"/>
+        <w:shd w:val="clear" w:color="auto" w:fill="FFFFFF"/>
+        <w:spacing w:before="400" w:after="133" w:line="267" w:lineRule="atLeast"/>
+        <w:rPr>
+          <w:b/>
+          <w:color w:val="000000"/>
+          <w:sz w:val="22"/>
+          <w:szCs w:val="22"/>
+          <w:lang w:val="en-US"/>
+        </w:rPr>
+      </w:pPr>
+      <w:r>
+        <w:rPr>
+          <w:b/>
+          <w:color w:val="000000"/>
+          <w:sz w:val="22"/>
+          <w:szCs w:val="22"/>
+          <w:lang w:val="en-US"/>
+        </w:rPr>
+        <w:t>HP LoadRunne</w:t>
+      </w:r>
+      <w:r>
+        <w:rPr>
+          <w:b/>
+          <w:color w:val="000000"/>
+          <w:sz w:val="22"/>
+          <w:szCs w:val="22"/>
+          <w:lang w:val="en-US"/>
+        </w:rPr>
+        <w:t>r Online Training for Beginners</w:t>
+      </w:r>
+    </w:p>
+    <w:p>
+      <w:pPr>
+        <w:jc w:val="left"/>
+        <w:rPr>
+          <w:lang w:val="en-US"/>
+        </w:rPr>
+      </w:pPr>
+      <w:r>
+        <w:rPr>
+          <w:lang w:val="en-US"/>
+        </w:rPr>
+        <w:t xml:space="preserve">- Link: http://www.softwaretestinghelp.com/hp-loadrunner-load-testing-tool-training-tutorials/ </w:t>
+      </w:r>
+    </w:p>
+    <w:p>
+      <w:pPr>
+        <w:jc w:val="left"/>
+      </w:pPr>
+      <w:r>
+        <w:lastRenderedPageBreak/>
+        <w:t xml:space="preserve">- </w:t>
+      </w:r>
+      <w:r>
+        <w:t xml:space="preserve">Duración:  </w:t>
+      </w:r>
+      <w:r>
+        <w:t>9 días. (El curso está dividido en tema por día, aunque la máxima duración de cada tema es de media hora. El curso realmente se puede realizar completo en un día.)</w:t>
+      </w:r>
+    </w:p>
+    <w:p>
+      <w:pPr>
+        <w:jc w:val="left"/>
+      </w:pPr>
+      <w:r>
+        <w:t>- Precio: Gratuito.</w:t>
+      </w:r>
+    </w:p>
+    <w:p>
+      <w:pPr>
+        <w:pStyle w:val="Ttulo3"/>
       </w:pPr>
       <w:bookmarkStart w:id="41" w:name="_Toc444537728"/>
       <w:r>
-        <w:t xml:space="preserve">5.3.2 Curso gratuito 2 sobre la tecnología específica </w:t>
-      </w:r>
-      <w:r>
-        <w:t>B</w:t>
+        <w:t xml:space="preserve">5.3.2 Curso gratuito 2 sobre la tecnología </w:t>
       </w:r>
       <w:bookmarkEnd w:id="41"/>
-    </w:p>
-    <w:p>
-      <w:pPr>
-        <w:pStyle w:val="Ttulo3"/>
-      </w:pPr>
-      <w:bookmarkStart w:id="42" w:name="_Toc444537729"/>
-      <w:r>
-        <w:t xml:space="preserve">5.3.n Curso gratuito n sobre la tecnología especifica </w:t>
-      </w:r>
-      <w:r>
-        <w:t>B</w:t>
+      <w:r>
+        <w:t>LoadRunner</w:t>
+      </w:r>
+    </w:p>
+    <w:p>
+      <w:pPr>
+        <w:pStyle w:val="Ttulo1"/>
+        <w:shd w:val="clear" w:color="auto" w:fill="FFFFFF"/>
+        <w:spacing w:line="264" w:lineRule="atLeast"/>
+        <w:rPr>
+          <w:color w:val="343434"/>
+          <w:sz w:val="22"/>
+          <w:szCs w:val="22"/>
+          <w:lang w:val="en-US"/>
+        </w:rPr>
+      </w:pPr>
+      <w:r>
+        <w:rPr>
+          <w:color w:val="343434"/>
+          <w:sz w:val="22"/>
+          <w:szCs w:val="22"/>
+          <w:lang w:val="en-US"/>
+        </w:rPr>
+        <w:t>HP Loadrunner Tutorials: Learn in 3 Days</w:t>
+      </w:r>
+    </w:p>
+    <w:p>
+      <w:r>
+        <w:t>C</w:t>
+      </w:r>
+      <w:r>
+        <w:t>on el siguiente tutorial para principiantes aprenderemos lo necesario para utilizar LoadRunner:</w:t>
+      </w:r>
+    </w:p>
+    <w:p>
+      <w:pPr>
+        <w:rPr>
+          <w:lang w:val="en-US"/>
+        </w:rPr>
+      </w:pPr>
+      <w:r>
+        <w:rPr>
+          <w:lang w:val="en-US"/>
+        </w:rPr>
+        <w:t>- Link: http://www.guru99.com/loadrunner-v12-tutorials.html</w:t>
+      </w:r>
+    </w:p>
+    <w:p>
+      <w:r>
+        <w:t>- Duración: 3 días. El curso tiene 7 apartados, que se pueden hacer seguidos si se p</w:t>
+      </w:r>
+      <w:r>
+        <w:t>refiere.</w:t>
+      </w:r>
+      <w:r>
+        <w:t xml:space="preserve"> </w:t>
+      </w:r>
+    </w:p>
+    <w:p>
+      <w:r>
+        <w:t>- Precio: Gratuito.</w:t>
+      </w:r>
+    </w:p>
+    <w:p/>
+    <w:p>
+      <w:pPr>
+        <w:pStyle w:val="Ttulo1"/>
+      </w:pPr>
+      <w:bookmarkStart w:id="42" w:name="_Toc444537730"/>
+      <w:r>
+        <w:t xml:space="preserve">6. Ayudas </w:t>
+      </w:r>
+      <w:r>
+        <w:t xml:space="preserve">económicas </w:t>
+      </w:r>
+      <w:r>
+        <w:t>para estudiar las tecnologías</w:t>
       </w:r>
       <w:bookmarkEnd w:id="42"/>
-    </w:p>
-    <w:p/>
-    <w:p>
-      <w:pPr>
-        <w:pStyle w:val="Ttulo1"/>
-      </w:pPr>
-      <w:bookmarkStart w:id="43" w:name="_Toc444537730"/>
-      <w:r>
-        <w:t xml:space="preserve">6. Ayudas </w:t>
-      </w:r>
-      <w:r>
-        <w:t xml:space="preserve">económicas </w:t>
-      </w:r>
-      <w:r>
-        <w:t>para estudiar las tecnologías</w:t>
-      </w:r>
-      <w:bookmarkEnd w:id="43"/>
     </w:p>
     <w:p/>
     <w:p/>
@@ -4702,101 +5004,101 @@
       <w:pPr>
         <w:pStyle w:val="Ttulo1"/>
       </w:pPr>
-      <w:bookmarkStart w:id="44" w:name="_Toc444537731"/>
+      <w:bookmarkStart w:id="43" w:name="_Toc444537731"/>
       <w:r>
         <w:t>7. Recursos para implementar las tecnologías</w:t>
       </w:r>
+      <w:bookmarkEnd w:id="43"/>
+    </w:p>
+    <w:p>
+      <w:pPr>
+        <w:pStyle w:val="Ttulo2"/>
+      </w:pPr>
+      <w:bookmarkStart w:id="44" w:name="_Toc444537732"/>
+      <w:r>
+        <w:t xml:space="preserve">7.1 Recursos </w:t>
+      </w:r>
+      <w:r>
+        <w:t>para implementar la tecnología A</w:t>
+      </w:r>
       <w:bookmarkEnd w:id="44"/>
     </w:p>
     <w:p>
       <w:pPr>
+        <w:pStyle w:val="Ttulo3"/>
+      </w:pPr>
+      <w:bookmarkStart w:id="45" w:name="_Toc444537733"/>
+      <w:r>
+        <w:t>7.1.1 Recursos gratuitos para implementar la tecnología A</w:t>
+      </w:r>
+      <w:bookmarkEnd w:id="45"/>
+    </w:p>
+    <w:p>
+      <w:pPr>
+        <w:pStyle w:val="Ttulo3"/>
+      </w:pPr>
+      <w:bookmarkStart w:id="46" w:name="_Toc444537734"/>
+      <w:r>
+        <w:t>7.1.</w:t>
+      </w:r>
+      <w:r>
+        <w:t>2</w:t>
+      </w:r>
+      <w:r>
+        <w:t xml:space="preserve"> Recursos no gratuitos para implementar la tecnología A</w:t>
+      </w:r>
+      <w:bookmarkEnd w:id="46"/>
+    </w:p>
+    <w:p/>
+    <w:p>
+      <w:pPr>
         <w:pStyle w:val="Ttulo2"/>
       </w:pPr>
-      <w:bookmarkStart w:id="45" w:name="_Toc444537732"/>
-      <w:r>
-        <w:t xml:space="preserve">7.1 Recursos </w:t>
-      </w:r>
-      <w:r>
-        <w:t>para implementar la tecnología A</w:t>
-      </w:r>
-      <w:bookmarkEnd w:id="45"/>
+      <w:bookmarkStart w:id="47" w:name="_Toc444537735"/>
+      <w:r>
+        <w:t xml:space="preserve">7.2 Recursos para implementar la tecnología </w:t>
+      </w:r>
+      <w:r>
+        <w:t>B</w:t>
+      </w:r>
+      <w:bookmarkEnd w:id="47"/>
     </w:p>
     <w:p>
       <w:pPr>
         <w:pStyle w:val="Ttulo3"/>
       </w:pPr>
-      <w:bookmarkStart w:id="46" w:name="_Toc444537733"/>
-      <w:r>
-        <w:t>7.1.1 Recursos gratuitos para implementar la tecnología A</w:t>
-      </w:r>
-      <w:bookmarkEnd w:id="46"/>
+      <w:bookmarkStart w:id="48" w:name="_Toc444537736"/>
+      <w:r>
+        <w:t xml:space="preserve">7.2.1 Recursos </w:t>
+      </w:r>
+      <w:r>
+        <w:t xml:space="preserve">gratuitos para implementar la tecnología </w:t>
+      </w:r>
+      <w:r>
+        <w:t>B</w:t>
+      </w:r>
+      <w:bookmarkEnd w:id="48"/>
     </w:p>
     <w:p>
       <w:pPr>
         <w:pStyle w:val="Ttulo3"/>
       </w:pPr>
-      <w:bookmarkStart w:id="47" w:name="_Toc444537734"/>
-      <w:r>
-        <w:t>7.1.</w:t>
+      <w:bookmarkStart w:id="49" w:name="_Toc444537737"/>
+      <w:r>
+        <w:t>7.2.</w:t>
       </w:r>
       <w:r>
         <w:t>2</w:t>
       </w:r>
-      <w:r>
-        <w:t xml:space="preserve"> Recursos no gratuitos para implementar la tecnología A</w:t>
-      </w:r>
-      <w:bookmarkEnd w:id="47"/>
-    </w:p>
-    <w:p/>
-    <w:p>
-      <w:pPr>
-        <w:pStyle w:val="Ttulo2"/>
-      </w:pPr>
-      <w:bookmarkStart w:id="48" w:name="_Toc444537735"/>
-      <w:r>
-        <w:t xml:space="preserve">7.2 Recursos para implementar la tecnología </w:t>
+      <w:bookmarkStart w:id="50" w:name="_GoBack"/>
+      <w:bookmarkEnd w:id="50"/>
+      <w:r>
+        <w:t xml:space="preserve"> Recursos no gratuitos para implementar la tecnología </w:t>
       </w:r>
       <w:r>
         <w:t>B</w:t>
       </w:r>
-      <w:bookmarkEnd w:id="48"/>
-    </w:p>
-    <w:p>
-      <w:pPr>
-        <w:pStyle w:val="Ttulo3"/>
-      </w:pPr>
-      <w:bookmarkStart w:id="49" w:name="_Toc444537736"/>
-      <w:r>
-        <w:t xml:space="preserve">7.2.1 Recursos </w:t>
-      </w:r>
-      <w:r>
-        <w:t xml:space="preserve">gratuitos para implementar la tecnología </w:t>
-      </w:r>
-      <w:r>
-        <w:t>B</w:t>
-      </w:r>
       <w:bookmarkEnd w:id="49"/>
-    </w:p>
-    <w:p>
-      <w:pPr>
-        <w:pStyle w:val="Ttulo3"/>
-      </w:pPr>
-      <w:bookmarkStart w:id="50" w:name="_Toc444537737"/>
-      <w:r>
-        <w:t>7.2.</w:t>
-      </w:r>
-      <w:r>
-        <w:t>2</w:t>
-      </w:r>
-      <w:bookmarkStart w:id="51" w:name="_GoBack"/>
-      <w:bookmarkEnd w:id="51"/>
-      <w:r>
-        <w:t xml:space="preserve"> Recursos no gratuitos para implementar la tecnología </w:t>
-      </w:r>
-      <w:r>
-        <w:t>B</w:t>
-      </w:r>
-      <w:bookmarkEnd w:id="50"/>
     </w:p>
     <w:p/>
     <w:p/>
@@ -4804,11 +5106,11 @@
       <w:pPr>
         <w:pStyle w:val="Ttulo1"/>
       </w:pPr>
-      <w:bookmarkStart w:id="52" w:name="_Toc444537738"/>
+      <w:bookmarkStart w:id="51" w:name="_Toc444537738"/>
       <w:r>
         <w:t>8. Conclusiones</w:t>
       </w:r>
-      <w:bookmarkEnd w:id="52"/>
+      <w:bookmarkEnd w:id="51"/>
     </w:p>
     <w:p/>
     <w:p/>
@@ -4874,7 +5176,7 @@
             <w:rPr>
               <w:noProof/>
             </w:rPr>
-            <w:t>4</w:t>
+            <w:t>6</w:t>
           </w:r>
         </w:fldSimple>
       </w:p>
@@ -6047,7 +6349,7 @@
   <a:extraClrSchemeLst/>
   <a:extLst>
     <a:ext uri="{05A4C25C-085E-4340-85A3-A5531E510DB2}">
-      <thm15:themeFamily xmlns="" xmlns:thm15="http://schemas.microsoft.com/office/thememl/2012/main" name="Office Theme" id="{62F939B6-93AF-4DB8-9C6B-D6C7DFDC589F}" vid="{4A3C46E8-61CC-4603-A589-7422A47A8E4A}"/>
+      <thm15:themeFamily xmlns:thm15="http://schemas.microsoft.com/office/thememl/2012/main" xmlns="" name="Office Theme" id="{62F939B6-93AF-4DB8-9C6B-D6C7DFDC589F}" vid="{4A3C46E8-61CC-4603-A589-7422A47A8E4A}"/>
     </a:ext>
   </a:extLst>
 </a:theme>

</xml_diff>

<commit_message>
Se completa el apartado 5.2.2 por Bogdan
Se completa el apartado 5.2.2, aun falta por completar el apartado de cursos gratuitos sobre el tipo de tecnología en general.
</commit_message>
<xml_diff>
--- a/TG1_bogdan.docx
+++ b/TG1_bogdan.docx
@@ -4198,13 +4198,22 @@
     <w:p>
       <w:pPr>
         <w:pStyle w:val="Ttulo3"/>
+        <w:rPr>
+          <w:lang w:val="en-US"/>
+        </w:rPr>
       </w:pPr>
       <w:bookmarkStart w:id="20" w:name="_Toc444537706"/>
       <w:r>
+        <w:rPr>
+          <w:lang w:val="en-US"/>
+        </w:rPr>
         <w:t xml:space="preserve">4.1.1 Curso no gratuito 1 sobre </w:t>
       </w:r>
       <w:bookmarkEnd w:id="20"/>
       <w:r>
+        <w:rPr>
+          <w:lang w:val="en-US"/>
+        </w:rPr>
         <w:t>Web Application Performance Testing</w:t>
       </w:r>
     </w:p>
@@ -4684,7 +4693,7 @@
       </w:r>
       <w:bookmarkEnd w:id="32"/>
       <w:r>
-        <w:t>el tipo de tecnología en general</w:t>
+        <w:t>Web Testing</w:t>
       </w:r>
     </w:p>
     <w:p>
@@ -4773,59 +4782,73 @@
       </w:pPr>
       <w:bookmarkStart w:id="37" w:name="_Toc444537724"/>
       <w:r>
-        <w:t>5.2.2 Curso gratuito 2 sobre la tecnología específica A</w:t>
+        <w:t xml:space="preserve">5.2.2 Curso gratuito 2 sobre </w:t>
       </w:r>
       <w:bookmarkEnd w:id="37"/>
+      <w:r>
+        <w:t>WebLoad</w:t>
+      </w:r>
+    </w:p>
+    <w:p>
+      <w:r>
+        <w:t>El siguiente curso, se encuentra en la plataforma YouTube. Se trata de 5 vídeos de corta duración para un nivel principiante.</w:t>
+      </w:r>
+    </w:p>
+    <w:p>
+      <w:pPr>
+        <w:rPr>
+          <w:lang w:val="en-US"/>
+        </w:rPr>
+      </w:pPr>
+      <w:r>
+        <w:rPr>
+          <w:lang w:val="en-US"/>
+        </w:rPr>
+        <w:t>- Link: https://www.youtube.com/playlist?list=PLE057871E501D9E87</w:t>
+      </w:r>
     </w:p>
     <w:p>
       <w:pPr>
         <w:pStyle w:val="Ttulo3"/>
-      </w:pPr>
-      <w:bookmarkStart w:id="38" w:name="_Toc444537725"/>
-      <w:r>
-        <w:t>5.2.n Curso gratuito n sobre la tecnología especifica A</w:t>
+        <w:rPr>
+          <w:lang w:val="en-US"/>
+        </w:rPr>
+      </w:pPr>
+    </w:p>
+    <w:p>
+      <w:pPr>
+        <w:pStyle w:val="Ttulo2"/>
+      </w:pPr>
+      <w:bookmarkStart w:id="38" w:name="_Toc444537726"/>
+      <w:r>
+        <w:t>5.3 Cursos</w:t>
+      </w:r>
+      <w:r>
+        <w:t xml:space="preserve"> </w:t>
+      </w:r>
+      <w:r>
+        <w:t xml:space="preserve">gratuitos </w:t>
+      </w:r>
+      <w:r>
+        <w:t>sobre la tecnología</w:t>
+      </w:r>
+      <w:r>
+        <w:t xml:space="preserve"> </w:t>
       </w:r>
       <w:bookmarkEnd w:id="38"/>
+      <w:r>
+        <w:t>LoadRunner</w:t>
+      </w:r>
     </w:p>
     <w:p>
       <w:pPr>
         <w:pStyle w:val="Ttulo3"/>
       </w:pPr>
-    </w:p>
-    <w:p>
-      <w:pPr>
-        <w:pStyle w:val="Ttulo2"/>
-      </w:pPr>
-      <w:bookmarkStart w:id="39" w:name="_Toc444537726"/>
-      <w:r>
-        <w:t>5.3 Cursos</w:t>
-      </w:r>
-      <w:r>
-        <w:t xml:space="preserve"> </w:t>
-      </w:r>
-      <w:r>
-        <w:t xml:space="preserve">gratuitos </w:t>
-      </w:r>
-      <w:r>
-        <w:t>sobre la tecnología</w:t>
-      </w:r>
-      <w:r>
-        <w:t xml:space="preserve"> </w:t>
+      <w:bookmarkStart w:id="39" w:name="_Toc444537727"/>
+      <w:r>
+        <w:t>5.3.1 Curso gratuito 1 sobre la te</w:t>
       </w:r>
       <w:bookmarkEnd w:id="39"/>
-      <w:r>
-        <w:t>LoadRunner</w:t>
-      </w:r>
-    </w:p>
-    <w:p>
-      <w:pPr>
-        <w:pStyle w:val="Ttulo3"/>
-      </w:pPr>
-      <w:bookmarkStart w:id="40" w:name="_Toc444537727"/>
-      <w:r>
-        <w:t>5.3.1 Curso gratuito 1 sobre la te</w:t>
-      </w:r>
-      <w:bookmarkEnd w:id="40"/>
       <w:r>
         <w:t xml:space="preserve">cnología </w:t>
       </w:r>
@@ -4859,6 +4882,7 @@
           <w:szCs w:val="22"/>
           <w:lang w:val="en-US"/>
         </w:rPr>
+        <w:lastRenderedPageBreak/>
         <w:t>HP LoadRunne</w:t>
       </w:r>
       <w:r>
@@ -4891,7 +4915,6 @@
         <w:jc w:val="left"/>
       </w:pPr>
       <w:r>
-        <w:lastRenderedPageBreak/>
         <w:t xml:space="preserve">- </w:t>
       </w:r>
       <w:r>
@@ -4913,11 +4936,11 @@
       <w:pPr>
         <w:pStyle w:val="Ttulo3"/>
       </w:pPr>
-      <w:bookmarkStart w:id="41" w:name="_Toc444537728"/>
+      <w:bookmarkStart w:id="40" w:name="_Toc444537728"/>
       <w:r>
         <w:t xml:space="preserve">5.3.2 Curso gratuito 2 sobre la tecnología </w:t>
       </w:r>
-      <w:bookmarkEnd w:id="41"/>
+      <w:bookmarkEnd w:id="40"/>
       <w:r>
         <w:t>LoadRunner</w:t>
       </w:r>
@@ -4986,7 +5009,7 @@
       <w:pPr>
         <w:pStyle w:val="Ttulo1"/>
       </w:pPr>
-      <w:bookmarkStart w:id="42" w:name="_Toc444537730"/>
+      <w:bookmarkStart w:id="41" w:name="_Toc444537730"/>
       <w:r>
         <w:t xml:space="preserve">6. Ayudas </w:t>
       </w:r>
@@ -4996,7 +5019,7 @@
       <w:r>
         <w:t>para estudiar las tecnologías</w:t>
       </w:r>
-      <w:bookmarkEnd w:id="42"/>
+      <w:bookmarkEnd w:id="41"/>
     </w:p>
     <w:p/>
     <w:p/>
@@ -5004,101 +5027,101 @@
       <w:pPr>
         <w:pStyle w:val="Ttulo1"/>
       </w:pPr>
-      <w:bookmarkStart w:id="43" w:name="_Toc444537731"/>
+      <w:bookmarkStart w:id="42" w:name="_Toc444537731"/>
       <w:r>
         <w:t>7. Recursos para implementar las tecnologías</w:t>
       </w:r>
+      <w:bookmarkEnd w:id="42"/>
+    </w:p>
+    <w:p>
+      <w:pPr>
+        <w:pStyle w:val="Ttulo2"/>
+      </w:pPr>
+      <w:bookmarkStart w:id="43" w:name="_Toc444537732"/>
+      <w:r>
+        <w:t xml:space="preserve">7.1 Recursos </w:t>
+      </w:r>
+      <w:r>
+        <w:t>para implementar la tecnología A</w:t>
+      </w:r>
       <w:bookmarkEnd w:id="43"/>
     </w:p>
     <w:p>
       <w:pPr>
+        <w:pStyle w:val="Ttulo3"/>
+      </w:pPr>
+      <w:bookmarkStart w:id="44" w:name="_Toc444537733"/>
+      <w:r>
+        <w:t>7.1.1 Recursos gratuitos para implementar la tecnología A</w:t>
+      </w:r>
+      <w:bookmarkEnd w:id="44"/>
+    </w:p>
+    <w:p>
+      <w:pPr>
+        <w:pStyle w:val="Ttulo3"/>
+      </w:pPr>
+      <w:bookmarkStart w:id="45" w:name="_Toc444537734"/>
+      <w:r>
+        <w:t>7.1.</w:t>
+      </w:r>
+      <w:r>
+        <w:t>2</w:t>
+      </w:r>
+      <w:r>
+        <w:t xml:space="preserve"> Recursos no gratuitos para implementar la tecnología A</w:t>
+      </w:r>
+      <w:bookmarkEnd w:id="45"/>
+    </w:p>
+    <w:p/>
+    <w:p>
+      <w:pPr>
         <w:pStyle w:val="Ttulo2"/>
       </w:pPr>
-      <w:bookmarkStart w:id="44" w:name="_Toc444537732"/>
-      <w:r>
-        <w:t xml:space="preserve">7.1 Recursos </w:t>
-      </w:r>
-      <w:r>
-        <w:t>para implementar la tecnología A</w:t>
-      </w:r>
-      <w:bookmarkEnd w:id="44"/>
+      <w:bookmarkStart w:id="46" w:name="_Toc444537735"/>
+      <w:r>
+        <w:t xml:space="preserve">7.2 Recursos para implementar la tecnología </w:t>
+      </w:r>
+      <w:r>
+        <w:t>B</w:t>
+      </w:r>
+      <w:bookmarkEnd w:id="46"/>
     </w:p>
     <w:p>
       <w:pPr>
         <w:pStyle w:val="Ttulo3"/>
       </w:pPr>
-      <w:bookmarkStart w:id="45" w:name="_Toc444537733"/>
-      <w:r>
-        <w:t>7.1.1 Recursos gratuitos para implementar la tecnología A</w:t>
-      </w:r>
-      <w:bookmarkEnd w:id="45"/>
+      <w:bookmarkStart w:id="47" w:name="_Toc444537736"/>
+      <w:r>
+        <w:t xml:space="preserve">7.2.1 Recursos </w:t>
+      </w:r>
+      <w:r>
+        <w:t xml:space="preserve">gratuitos para implementar la tecnología </w:t>
+      </w:r>
+      <w:r>
+        <w:t>B</w:t>
+      </w:r>
+      <w:bookmarkEnd w:id="47"/>
     </w:p>
     <w:p>
       <w:pPr>
         <w:pStyle w:val="Ttulo3"/>
       </w:pPr>
-      <w:bookmarkStart w:id="46" w:name="_Toc444537734"/>
-      <w:r>
-        <w:t>7.1.</w:t>
+      <w:bookmarkStart w:id="48" w:name="_Toc444537737"/>
+      <w:r>
+        <w:t>7.2.</w:t>
       </w:r>
       <w:r>
         <w:t>2</w:t>
       </w:r>
-      <w:r>
-        <w:t xml:space="preserve"> Recursos no gratuitos para implementar la tecnología A</w:t>
-      </w:r>
-      <w:bookmarkEnd w:id="46"/>
-    </w:p>
-    <w:p/>
-    <w:p>
-      <w:pPr>
-        <w:pStyle w:val="Ttulo2"/>
-      </w:pPr>
-      <w:bookmarkStart w:id="47" w:name="_Toc444537735"/>
-      <w:r>
-        <w:t xml:space="preserve">7.2 Recursos para implementar la tecnología </w:t>
+      <w:bookmarkStart w:id="49" w:name="_GoBack"/>
+      <w:bookmarkEnd w:id="49"/>
+      <w:r>
+        <w:t xml:space="preserve"> Recursos no gratuitos para implementar la tecnología </w:t>
       </w:r>
       <w:r>
         <w:t>B</w:t>
       </w:r>
-      <w:bookmarkEnd w:id="47"/>
-    </w:p>
-    <w:p>
-      <w:pPr>
-        <w:pStyle w:val="Ttulo3"/>
-      </w:pPr>
-      <w:bookmarkStart w:id="48" w:name="_Toc444537736"/>
-      <w:r>
-        <w:t xml:space="preserve">7.2.1 Recursos </w:t>
-      </w:r>
-      <w:r>
-        <w:t xml:space="preserve">gratuitos para implementar la tecnología </w:t>
-      </w:r>
-      <w:r>
-        <w:t>B</w:t>
-      </w:r>
       <w:bookmarkEnd w:id="48"/>
-    </w:p>
-    <w:p>
-      <w:pPr>
-        <w:pStyle w:val="Ttulo3"/>
-      </w:pPr>
-      <w:bookmarkStart w:id="49" w:name="_Toc444537737"/>
-      <w:r>
-        <w:t>7.2.</w:t>
-      </w:r>
-      <w:r>
-        <w:t>2</w:t>
-      </w:r>
-      <w:bookmarkStart w:id="50" w:name="_GoBack"/>
-      <w:bookmarkEnd w:id="50"/>
-      <w:r>
-        <w:t xml:space="preserve"> Recursos no gratuitos para implementar la tecnología </w:t>
-      </w:r>
-      <w:r>
-        <w:t>B</w:t>
-      </w:r>
-      <w:bookmarkEnd w:id="49"/>
     </w:p>
     <w:p/>
     <w:p/>
@@ -5106,11 +5129,11 @@
       <w:pPr>
         <w:pStyle w:val="Ttulo1"/>
       </w:pPr>
-      <w:bookmarkStart w:id="51" w:name="_Toc444537738"/>
+      <w:bookmarkStart w:id="50" w:name="_Toc444537738"/>
       <w:r>
         <w:t>8. Conclusiones</w:t>
       </w:r>
-      <w:bookmarkEnd w:id="51"/>
+      <w:bookmarkEnd w:id="50"/>
     </w:p>
     <w:p/>
     <w:p/>
@@ -6349,7 +6372,7 @@
   <a:extraClrSchemeLst/>
   <a:extLst>
     <a:ext uri="{05A4C25C-085E-4340-85A3-A5531E510DB2}">
-      <thm15:themeFamily xmlns:thm15="http://schemas.microsoft.com/office/thememl/2012/main" xmlns="" name="Office Theme" id="{62F939B6-93AF-4DB8-9C6B-D6C7DFDC589F}" vid="{4A3C46E8-61CC-4603-A589-7422A47A8E4A}"/>
+      <thm15:themeFamily xmlns="" xmlns:thm15="http://schemas.microsoft.com/office/thememl/2012/main" name="Office Theme" id="{62F939B6-93AF-4DB8-9C6B-D6C7DFDC589F}" vid="{4A3C46E8-61CC-4603-A589-7422A47A8E4A}"/>
     </a:ext>
   </a:extLst>
 </a:theme>

</xml_diff>

<commit_message>
Apartados 4 y 5 Actualizados by Bogdan
Se han actualizado los apartados 4 y 5, menos los 2 apartados referentes a cursos WebLoad de pago ya que no he sido capaz de encontrar dichos cursos.
</commit_message>
<xml_diff>
--- a/TG1_bogdan.docx
+++ b/TG1_bogdan.docx
@@ -4388,60 +4388,38 @@
         <w:t>No existen dichos cursos.</w:t>
       </w:r>
     </w:p>
+    <w:p/>
+    <w:p>
+      <w:pPr>
+        <w:pStyle w:val="Ttulo2"/>
+      </w:pPr>
+      <w:bookmarkStart w:id="25" w:name="_Toc444537713"/>
+      <w:r>
+        <w:t>4.3 Cursos</w:t>
+      </w:r>
+      <w:r>
+        <w:t xml:space="preserve"> </w:t>
+      </w:r>
+      <w:r>
+        <w:t xml:space="preserve">no gratuitos </w:t>
+      </w:r>
+      <w:r>
+        <w:t xml:space="preserve">sobre </w:t>
+      </w:r>
+      <w:bookmarkEnd w:id="25"/>
+      <w:r>
+        <w:t>LoadRunner</w:t>
+      </w:r>
+    </w:p>
     <w:p>
       <w:pPr>
         <w:pStyle w:val="Ttulo3"/>
       </w:pPr>
-      <w:bookmarkStart w:id="25" w:name="_Toc444537712"/>
-      <w:r>
-        <w:t>4.2.</w:t>
-      </w:r>
-      <w:r>
-        <w:t>n</w:t>
-      </w:r>
-      <w:r>
-        <w:t xml:space="preserve"> Curso no gratuito </w:t>
-      </w:r>
-      <w:r>
-        <w:t>n</w:t>
-      </w:r>
-      <w:r>
-        <w:t xml:space="preserve"> sobre la tecnología específica A</w:t>
-      </w:r>
-      <w:bookmarkEnd w:id="25"/>
-    </w:p>
-    <w:p/>
-    <w:p>
-      <w:pPr>
-        <w:pStyle w:val="Ttulo2"/>
-      </w:pPr>
-      <w:bookmarkStart w:id="26" w:name="_Toc444537713"/>
-      <w:r>
-        <w:t>4.3 Cursos</w:t>
-      </w:r>
-      <w:r>
-        <w:t xml:space="preserve"> </w:t>
-      </w:r>
-      <w:r>
-        <w:t xml:space="preserve">no gratuitos </w:t>
-      </w:r>
-      <w:r>
-        <w:t xml:space="preserve">sobre </w:t>
+      <w:bookmarkStart w:id="26" w:name="_Toc444537714"/>
+      <w:r>
+        <w:t xml:space="preserve">4.3.1 Curso no gratuito 1 sobre la tecnología </w:t>
       </w:r>
       <w:bookmarkEnd w:id="26"/>
-      <w:r>
-        <w:t>LoadRunner</w:t>
-      </w:r>
-    </w:p>
-    <w:p>
-      <w:pPr>
-        <w:pStyle w:val="Ttulo3"/>
-      </w:pPr>
-      <w:bookmarkStart w:id="27" w:name="_Toc444537714"/>
-      <w:r>
-        <w:t xml:space="preserve">4.3.1 Curso no gratuito 1 sobre la tecnología </w:t>
-      </w:r>
-      <w:bookmarkEnd w:id="27"/>
       <w:r>
         <w:t>LoadRunner</w:t>
       </w:r>
@@ -4501,11 +4479,11 @@
       <w:pPr>
         <w:pStyle w:val="Ttulo3"/>
       </w:pPr>
-      <w:bookmarkStart w:id="28" w:name="_Toc444537715"/>
+      <w:bookmarkStart w:id="27" w:name="_Toc444537715"/>
       <w:r>
         <w:t xml:space="preserve">4.3.2 Curso no gratuito 2 sobre la tecnología </w:t>
       </w:r>
-      <w:bookmarkEnd w:id="28"/>
+      <w:bookmarkEnd w:id="27"/>
       <w:r>
         <w:t>LoadRunner</w:t>
       </w:r>
@@ -4569,15 +4547,14 @@
       <w:pPr>
         <w:pStyle w:val="Ttulo3"/>
       </w:pPr>
-      <w:bookmarkStart w:id="29" w:name="_Toc444537716"/>
-      <w:r>
-        <w:lastRenderedPageBreak/>
+      <w:bookmarkStart w:id="28" w:name="_Toc444537716"/>
+      <w:r>
         <w:t>4.3.3</w:t>
       </w:r>
       <w:r>
         <w:t xml:space="preserve"> Curso no gratuito </w:t>
       </w:r>
-      <w:bookmarkEnd w:id="29"/>
+      <w:bookmarkEnd w:id="28"/>
       <w:r>
         <w:t>3 sobre la tecnología LoadRunner</w:t>
       </w:r>
@@ -4599,6 +4576,7 @@
           <w:b/>
           <w:lang w:val="en-US"/>
         </w:rPr>
+        <w:lastRenderedPageBreak/>
         <w:t>LR01IT - LoadRunner 12.0 IT by ART - HP Hosted 100 Users, 12 months</w:t>
       </w:r>
     </w:p>
@@ -4646,7 +4624,7 @@
       <w:pPr>
         <w:pStyle w:val="Ttulo1"/>
       </w:pPr>
-      <w:bookmarkStart w:id="30" w:name="_Toc444537717"/>
+      <w:bookmarkStart w:id="29" w:name="_Toc444537717"/>
       <w:r>
         <w:t xml:space="preserve">5. </w:t>
       </w:r>
@@ -4656,98 +4634,241 @@
       <w:r>
         <w:t xml:space="preserve"> (cursos gratuitos)</w:t>
       </w:r>
+      <w:bookmarkEnd w:id="29"/>
+    </w:p>
+    <w:p>
+      <w:pPr>
+        <w:pStyle w:val="Ttulo2"/>
+      </w:pPr>
+      <w:bookmarkStart w:id="30" w:name="_Toc444537718"/>
+      <w:r>
+        <w:t>5</w:t>
+      </w:r>
+      <w:r>
+        <w:t xml:space="preserve">.1 </w:t>
+      </w:r>
+      <w:r>
+        <w:t xml:space="preserve">Cursos gratuitos </w:t>
+      </w:r>
+      <w:r>
+        <w:t>sobre el tipo de tecnología</w:t>
+      </w:r>
+      <w:r>
+        <w:t xml:space="preserve"> </w:t>
+      </w:r>
       <w:bookmarkEnd w:id="30"/>
-    </w:p>
+      <w:r>
+        <w:t>Web Testing</w:t>
+      </w:r>
+    </w:p>
+    <w:p>
+      <w:pPr>
+        <w:pStyle w:val="Ttulo3"/>
+      </w:pPr>
+      <w:bookmarkStart w:id="31" w:name="_Toc444537719"/>
+      <w:r>
+        <w:t xml:space="preserve">5.1.1 Curso gratuito 1 sobre </w:t>
+      </w:r>
+      <w:bookmarkEnd w:id="31"/>
+      <w:r>
+        <w:t>Web Testing</w:t>
+      </w:r>
+    </w:p>
+    <w:p>
+      <w:r>
+        <w:t>El siguiente curso, viene de la mano de un canal de la plataforma YouTube:</w:t>
+      </w:r>
+    </w:p>
+    <w:p>
+      <w:pPr>
+        <w:pStyle w:val="Ttulo1"/>
+        <w:shd w:val="clear" w:color="auto" w:fill="FFFFFF"/>
+        <w:spacing w:before="0" w:after="0" w:line="396" w:lineRule="atLeast"/>
+        <w:textAlignment w:val="center"/>
+        <w:rPr>
+          <w:rFonts w:eastAsiaTheme="minorHAnsi"/>
+          <w:color w:val="auto"/>
+          <w:sz w:val="22"/>
+          <w:szCs w:val="22"/>
+          <w:lang w:val="en-US"/>
+        </w:rPr>
+      </w:pPr>
+      <w:r>
+        <w:rPr>
+          <w:rFonts w:eastAsiaTheme="minorHAnsi"/>
+          <w:color w:val="auto"/>
+          <w:sz w:val="22"/>
+          <w:szCs w:val="22"/>
+          <w:lang w:val="en-US"/>
+        </w:rPr>
+        <w:t>Learning Python Web Penetration Testing</w:t>
+      </w:r>
+    </w:p>
+    <w:p>
+      <w:pPr>
+        <w:rPr>
+          <w:lang w:val="en-US"/>
+        </w:rPr>
+      </w:pPr>
+    </w:p>
+    <w:p>
+      <w:pPr>
+        <w:jc w:val="left"/>
+        <w:rPr>
+          <w:lang w:val="en-US"/>
+        </w:rPr>
+      </w:pPr>
+      <w:r>
+        <w:rPr>
+          <w:lang w:val="en-US"/>
+        </w:rPr>
+        <w:t>- Link:</w:t>
+      </w:r>
+      <w:r>
+        <w:rPr>
+          <w:lang w:val="en-US"/>
+        </w:rPr>
+        <w:t xml:space="preserve"> </w:t>
+      </w:r>
+      <w:r>
+        <w:rPr>
+          <w:lang w:val="en-US"/>
+        </w:rPr>
+        <w:t>https://www.youtube.com/playlist?list=PLTgRMOcmRb3Miwk30mvICuru8xoC7upuM</w:t>
+      </w:r>
+    </w:p>
+    <w:p>
+      <w:pPr>
+        <w:jc w:val="left"/>
+      </w:pPr>
+      <w:r>
+        <w:t xml:space="preserve">- </w:t>
+      </w:r>
+      <w:r>
+        <w:t>Duración: Se trata de 7 vídeos de unos 5 minutos de duración de media.</w:t>
+      </w:r>
+    </w:p>
+    <w:p>
+      <w:pPr>
+        <w:jc w:val="left"/>
+      </w:pPr>
+      <w:r>
+        <w:t>- Precio: Gratuito</w:t>
+      </w:r>
+    </w:p>
+    <w:p>
+      <w:pPr>
+        <w:pStyle w:val="Ttulo3"/>
+      </w:pPr>
+      <w:bookmarkStart w:id="32" w:name="_Toc444537720"/>
+      <w:r>
+        <w:t xml:space="preserve">5.1.2 Curso gratuito 2 sobre </w:t>
+      </w:r>
+      <w:bookmarkEnd w:id="32"/>
+      <w:r>
+        <w:t>Web Testing</w:t>
+      </w:r>
+    </w:p>
+    <w:p>
+      <w:r>
+        <w:t>El siguiente curso, nos enseña a utilizar una herramienta llamada Selenium para automatizar el web testing. (Básicamente se trata de automatizar buscadores con propósitos de testeo.)</w:t>
+      </w:r>
+    </w:p>
+    <w:p>
+      <w:pPr>
+        <w:pStyle w:val="Ttulo1"/>
+        <w:shd w:val="clear" w:color="auto" w:fill="FFFFFF"/>
+        <w:spacing w:before="0" w:after="0" w:line="396" w:lineRule="atLeast"/>
+        <w:textAlignment w:val="center"/>
+        <w:rPr>
+          <w:rFonts w:eastAsiaTheme="minorHAnsi"/>
+          <w:color w:val="auto"/>
+          <w:sz w:val="22"/>
+          <w:szCs w:val="22"/>
+          <w:lang w:val="en-US"/>
+        </w:rPr>
+      </w:pPr>
+      <w:r>
+        <w:rPr>
+          <w:rFonts w:eastAsiaTheme="minorHAnsi"/>
+          <w:color w:val="auto"/>
+          <w:sz w:val="22"/>
+          <w:szCs w:val="22"/>
+          <w:lang w:val="en-US"/>
+        </w:rPr>
+        <w:t>Selenium Tutorials</w:t>
+      </w:r>
+    </w:p>
+    <w:p>
+      <w:pPr>
+        <w:rPr>
+          <w:lang w:val="en-US"/>
+        </w:rPr>
+      </w:pPr>
+    </w:p>
+    <w:p>
+      <w:pPr>
+        <w:rPr>
+          <w:lang w:val="en-US"/>
+        </w:rPr>
+      </w:pPr>
+      <w:r>
+        <w:rPr>
+          <w:lang w:val="en-US"/>
+        </w:rPr>
+        <w:t>- Link: http://www.softwaretestinghelp.com/selenium-tutorial-1/</w:t>
+      </w:r>
+    </w:p>
+    <w:p>
+      <w:r>
+        <w:t>- Duración: El curso está d</w:t>
+      </w:r>
+      <w:r>
+        <w:t>ividido en 33 tutoriales.</w:t>
+      </w:r>
+    </w:p>
+    <w:p>
+      <w:r>
+        <w:t>- Precio: Gratuito</w:t>
+      </w:r>
+    </w:p>
+    <w:p>
+      <w:pPr>
+        <w:pStyle w:val="Ttulo3"/>
+      </w:pPr>
+    </w:p>
+    <w:p/>
     <w:p>
       <w:pPr>
         <w:pStyle w:val="Ttulo2"/>
       </w:pPr>
-      <w:bookmarkStart w:id="31" w:name="_Toc444537718"/>
-      <w:r>
-        <w:t>5</w:t>
-      </w:r>
-      <w:r>
-        <w:t xml:space="preserve">.1 </w:t>
-      </w:r>
-      <w:r>
-        <w:t xml:space="preserve">Cursos gratuitos </w:t>
-      </w:r>
-      <w:r>
-        <w:t>sobre el tipo de tecnología</w:t>
+      <w:bookmarkStart w:id="33" w:name="_Toc444537722"/>
+      <w:r>
+        <w:t>5.2 Cursos</w:t>
       </w:r>
       <w:r>
         <w:t xml:space="preserve"> </w:t>
       </w:r>
-      <w:bookmarkEnd w:id="31"/>
-      <w:r>
-        <w:t>Web Testing</w:t>
+      <w:r>
+        <w:t xml:space="preserve">gratuitos </w:t>
+      </w:r>
+      <w:r>
+        <w:t xml:space="preserve">sobre </w:t>
+      </w:r>
+      <w:bookmarkEnd w:id="33"/>
+      <w:r>
+        <w:t>WebLoad</w:t>
       </w:r>
     </w:p>
     <w:p>
       <w:pPr>
         <w:pStyle w:val="Ttulo3"/>
       </w:pPr>
-      <w:bookmarkStart w:id="32" w:name="_Toc444537719"/>
-      <w:r>
-        <w:t xml:space="preserve">5.1.1 Curso gratuito 1 sobre </w:t>
-      </w:r>
-      <w:bookmarkEnd w:id="32"/>
-      <w:r>
-        <w:t>Web Testing</w:t>
-      </w:r>
-    </w:p>
-    <w:p>
-      <w:pPr>
-        <w:pStyle w:val="Ttulo3"/>
-      </w:pPr>
-      <w:bookmarkStart w:id="33" w:name="_Toc444537720"/>
-      <w:r>
-        <w:t>5.1.2 Curso gratuito 2 sobre el tipo de tecnología en general</w:t>
-      </w:r>
-      <w:bookmarkEnd w:id="33"/>
-    </w:p>
-    <w:p>
-      <w:pPr>
-        <w:pStyle w:val="Ttulo3"/>
-      </w:pPr>
-      <w:bookmarkStart w:id="34" w:name="_Toc444537721"/>
-      <w:r>
-        <w:t>5.1.n Curso gratuito n sobre el tipo de tecnología en general</w:t>
+      <w:bookmarkStart w:id="34" w:name="_Toc444537723"/>
+      <w:r>
+        <w:t xml:space="preserve">5.2.1 Curso gratuito 1 sobre </w:t>
       </w:r>
       <w:bookmarkEnd w:id="34"/>
-    </w:p>
-    <w:p/>
-    <w:p>
-      <w:pPr>
-        <w:pStyle w:val="Ttulo2"/>
-      </w:pPr>
-      <w:bookmarkStart w:id="35" w:name="_Toc444537722"/>
-      <w:r>
-        <w:t>5.2 Cursos</w:t>
-      </w:r>
-      <w:r>
-        <w:t xml:space="preserve"> </w:t>
-      </w:r>
-      <w:r>
-        <w:t xml:space="preserve">gratuitos </w:t>
-      </w:r>
-      <w:r>
-        <w:t xml:space="preserve">sobre </w:t>
-      </w:r>
-      <w:bookmarkEnd w:id="35"/>
-      <w:r>
-        <w:t>WebLoad</w:t>
-      </w:r>
-    </w:p>
-    <w:p>
-      <w:pPr>
-        <w:pStyle w:val="Ttulo3"/>
-      </w:pPr>
-      <w:bookmarkStart w:id="36" w:name="_Toc444537723"/>
-      <w:r>
-        <w:t xml:space="preserve">5.2.1 Curso gratuito 1 sobre </w:t>
-      </w:r>
-      <w:bookmarkEnd w:id="36"/>
       <w:r>
         <w:t>WebLoad</w:t>
       </w:r>
@@ -4777,14 +4898,23 @@
       </w:r>
     </w:p>
     <w:p>
+      <w:r>
+        <w:lastRenderedPageBreak/>
+        <w:t>- Pr</w:t>
+      </w:r>
+      <w:r>
+        <w:t>ecio: Gratuito</w:t>
+      </w:r>
+    </w:p>
+    <w:p>
       <w:pPr>
         <w:pStyle w:val="Ttulo3"/>
       </w:pPr>
-      <w:bookmarkStart w:id="37" w:name="_Toc444537724"/>
+      <w:bookmarkStart w:id="35" w:name="_Toc444537724"/>
       <w:r>
         <w:t xml:space="preserve">5.2.2 Curso gratuito 2 sobre </w:t>
       </w:r>
-      <w:bookmarkEnd w:id="37"/>
+      <w:bookmarkEnd w:id="35"/>
       <w:r>
         <w:t>WebLoad</w:t>
       </w:r>
@@ -4810,16 +4940,19 @@
     <w:p>
       <w:pPr>
         <w:pStyle w:val="Ttulo3"/>
-        <w:rPr>
-          <w:lang w:val="en-US"/>
-        </w:rPr>
-      </w:pPr>
+      </w:pPr>
+      <w:r>
+        <w:t>- Precio: Grat</w:t>
+      </w:r>
+      <w:r>
+        <w:t>uito</w:t>
+      </w:r>
     </w:p>
     <w:p>
       <w:pPr>
         <w:pStyle w:val="Ttulo2"/>
       </w:pPr>
-      <w:bookmarkStart w:id="38" w:name="_Toc444537726"/>
+      <w:bookmarkStart w:id="36" w:name="_Toc444537726"/>
       <w:r>
         <w:t>5.3 Cursos</w:t>
       </w:r>
@@ -4835,7 +4968,7 @@
       <w:r>
         <w:t xml:space="preserve"> </w:t>
       </w:r>
-      <w:bookmarkEnd w:id="38"/>
+      <w:bookmarkEnd w:id="36"/>
       <w:r>
         <w:t>LoadRunner</w:t>
       </w:r>
@@ -4844,11 +4977,11 @@
       <w:pPr>
         <w:pStyle w:val="Ttulo3"/>
       </w:pPr>
-      <w:bookmarkStart w:id="39" w:name="_Toc444537727"/>
+      <w:bookmarkStart w:id="37" w:name="_Toc444537727"/>
       <w:r>
         <w:t>5.3.1 Curso gratuito 1 sobre la te</w:t>
       </w:r>
-      <w:bookmarkEnd w:id="39"/>
+      <w:bookmarkEnd w:id="37"/>
       <w:r>
         <w:t xml:space="preserve">cnología </w:t>
       </w:r>
@@ -4882,7 +5015,6 @@
           <w:szCs w:val="22"/>
           <w:lang w:val="en-US"/>
         </w:rPr>
-        <w:lastRenderedPageBreak/>
         <w:t>HP LoadRunne</w:t>
       </w:r>
       <w:r>
@@ -4936,11 +5068,11 @@
       <w:pPr>
         <w:pStyle w:val="Ttulo3"/>
       </w:pPr>
-      <w:bookmarkStart w:id="40" w:name="_Toc444537728"/>
+      <w:bookmarkStart w:id="38" w:name="_Toc444537728"/>
       <w:r>
         <w:t xml:space="preserve">5.3.2 Curso gratuito 2 sobre la tecnología </w:t>
       </w:r>
-      <w:bookmarkEnd w:id="40"/>
+      <w:bookmarkEnd w:id="38"/>
       <w:r>
         <w:t>LoadRunner</w:t>
       </w:r>
@@ -5009,7 +5141,7 @@
       <w:pPr>
         <w:pStyle w:val="Ttulo1"/>
       </w:pPr>
-      <w:bookmarkStart w:id="41" w:name="_Toc444537730"/>
+      <w:bookmarkStart w:id="39" w:name="_Toc444537730"/>
       <w:r>
         <w:t xml:space="preserve">6. Ayudas </w:t>
       </w:r>
@@ -5019,7 +5151,7 @@
       <w:r>
         <w:t>para estudiar las tecnologías</w:t>
       </w:r>
-      <w:bookmarkEnd w:id="41"/>
+      <w:bookmarkEnd w:id="39"/>
     </w:p>
     <w:p/>
     <w:p/>
@@ -5027,101 +5159,102 @@
       <w:pPr>
         <w:pStyle w:val="Ttulo1"/>
       </w:pPr>
-      <w:bookmarkStart w:id="42" w:name="_Toc444537731"/>
-      <w:r>
+      <w:bookmarkStart w:id="40" w:name="_Toc444537731"/>
+      <w:r>
+        <w:lastRenderedPageBreak/>
         <w:t>7. Recursos para implementar las tecnologías</w:t>
       </w:r>
+      <w:bookmarkEnd w:id="40"/>
+    </w:p>
+    <w:p>
+      <w:pPr>
+        <w:pStyle w:val="Ttulo2"/>
+      </w:pPr>
+      <w:bookmarkStart w:id="41" w:name="_Toc444537732"/>
+      <w:r>
+        <w:t xml:space="preserve">7.1 Recursos </w:t>
+      </w:r>
+      <w:r>
+        <w:t>para implementar la tecnología A</w:t>
+      </w:r>
+      <w:bookmarkEnd w:id="41"/>
+    </w:p>
+    <w:p>
+      <w:pPr>
+        <w:pStyle w:val="Ttulo3"/>
+      </w:pPr>
+      <w:bookmarkStart w:id="42" w:name="_Toc444537733"/>
+      <w:r>
+        <w:t>7.1.1 Recursos gratuitos para implementar la tecnología A</w:t>
+      </w:r>
       <w:bookmarkEnd w:id="42"/>
     </w:p>
     <w:p>
       <w:pPr>
+        <w:pStyle w:val="Ttulo3"/>
+      </w:pPr>
+      <w:bookmarkStart w:id="43" w:name="_Toc444537734"/>
+      <w:r>
+        <w:t>7.1.</w:t>
+      </w:r>
+      <w:r>
+        <w:t>2</w:t>
+      </w:r>
+      <w:r>
+        <w:t xml:space="preserve"> Recursos no gratuitos para implementar la tecnología A</w:t>
+      </w:r>
+      <w:bookmarkEnd w:id="43"/>
+    </w:p>
+    <w:p/>
+    <w:p>
+      <w:pPr>
         <w:pStyle w:val="Ttulo2"/>
       </w:pPr>
-      <w:bookmarkStart w:id="43" w:name="_Toc444537732"/>
-      <w:r>
-        <w:t xml:space="preserve">7.1 Recursos </w:t>
-      </w:r>
-      <w:r>
-        <w:t>para implementar la tecnología A</w:t>
-      </w:r>
-      <w:bookmarkEnd w:id="43"/>
+      <w:bookmarkStart w:id="44" w:name="_Toc444537735"/>
+      <w:r>
+        <w:t xml:space="preserve">7.2 Recursos para implementar la tecnología </w:t>
+      </w:r>
+      <w:r>
+        <w:t>B</w:t>
+      </w:r>
+      <w:bookmarkEnd w:id="44"/>
     </w:p>
     <w:p>
       <w:pPr>
         <w:pStyle w:val="Ttulo3"/>
       </w:pPr>
-      <w:bookmarkStart w:id="44" w:name="_Toc444537733"/>
-      <w:r>
-        <w:t>7.1.1 Recursos gratuitos para implementar la tecnología A</w:t>
-      </w:r>
-      <w:bookmarkEnd w:id="44"/>
+      <w:bookmarkStart w:id="45" w:name="_Toc444537736"/>
+      <w:r>
+        <w:t xml:space="preserve">7.2.1 Recursos </w:t>
+      </w:r>
+      <w:r>
+        <w:t xml:space="preserve">gratuitos para implementar la tecnología </w:t>
+      </w:r>
+      <w:r>
+        <w:t>B</w:t>
+      </w:r>
+      <w:bookmarkEnd w:id="45"/>
     </w:p>
     <w:p>
       <w:pPr>
         <w:pStyle w:val="Ttulo3"/>
       </w:pPr>
-      <w:bookmarkStart w:id="45" w:name="_Toc444537734"/>
-      <w:r>
-        <w:t>7.1.</w:t>
+      <w:bookmarkStart w:id="46" w:name="_Toc444537737"/>
+      <w:r>
+        <w:t>7.2.</w:t>
       </w:r>
       <w:r>
         <w:t>2</w:t>
       </w:r>
-      <w:r>
-        <w:t xml:space="preserve"> Recursos no gratuitos para implementar la tecnología A</w:t>
-      </w:r>
-      <w:bookmarkEnd w:id="45"/>
-    </w:p>
-    <w:p/>
-    <w:p>
-      <w:pPr>
-        <w:pStyle w:val="Ttulo2"/>
-      </w:pPr>
-      <w:bookmarkStart w:id="46" w:name="_Toc444537735"/>
-      <w:r>
-        <w:t xml:space="preserve">7.2 Recursos para implementar la tecnología </w:t>
+      <w:bookmarkStart w:id="47" w:name="_GoBack"/>
+      <w:bookmarkEnd w:id="47"/>
+      <w:r>
+        <w:t xml:space="preserve"> Recursos no gratuitos para implementar la tecnología </w:t>
       </w:r>
       <w:r>
         <w:t>B</w:t>
       </w:r>
       <w:bookmarkEnd w:id="46"/>
-    </w:p>
-    <w:p>
-      <w:pPr>
-        <w:pStyle w:val="Ttulo3"/>
-      </w:pPr>
-      <w:bookmarkStart w:id="47" w:name="_Toc444537736"/>
-      <w:r>
-        <w:t xml:space="preserve">7.2.1 Recursos </w:t>
-      </w:r>
-      <w:r>
-        <w:t xml:space="preserve">gratuitos para implementar la tecnología </w:t>
-      </w:r>
-      <w:r>
-        <w:t>B</w:t>
-      </w:r>
-      <w:bookmarkEnd w:id="47"/>
-    </w:p>
-    <w:p>
-      <w:pPr>
-        <w:pStyle w:val="Ttulo3"/>
-      </w:pPr>
-      <w:bookmarkStart w:id="48" w:name="_Toc444537737"/>
-      <w:r>
-        <w:t>7.2.</w:t>
-      </w:r>
-      <w:r>
-        <w:t>2</w:t>
-      </w:r>
-      <w:bookmarkStart w:id="49" w:name="_GoBack"/>
-      <w:bookmarkEnd w:id="49"/>
-      <w:r>
-        <w:t xml:space="preserve"> Recursos no gratuitos para implementar la tecnología </w:t>
-      </w:r>
-      <w:r>
-        <w:t>B</w:t>
-      </w:r>
-      <w:bookmarkEnd w:id="48"/>
     </w:p>
     <w:p/>
     <w:p/>
@@ -5129,11 +5262,11 @@
       <w:pPr>
         <w:pStyle w:val="Ttulo1"/>
       </w:pPr>
-      <w:bookmarkStart w:id="50" w:name="_Toc444537738"/>
+      <w:bookmarkStart w:id="48" w:name="_Toc444537738"/>
       <w:r>
         <w:t>8. Conclusiones</w:t>
       </w:r>
-      <w:bookmarkEnd w:id="50"/>
+      <w:bookmarkEnd w:id="48"/>
     </w:p>
     <w:p/>
     <w:p/>
@@ -6372,7 +6505,7 @@
   <a:extraClrSchemeLst/>
   <a:extLst>
     <a:ext uri="{05A4C25C-085E-4340-85A3-A5531E510DB2}">
-      <thm15:themeFamily xmlns="" xmlns:thm15="http://schemas.microsoft.com/office/thememl/2012/main" name="Office Theme" id="{62F939B6-93AF-4DB8-9C6B-D6C7DFDC589F}" vid="{4A3C46E8-61CC-4603-A589-7422A47A8E4A}"/>
+      <thm15:themeFamily xmlns:thm15="http://schemas.microsoft.com/office/thememl/2012/main" xmlns="" name="Office Theme" id="{62F939B6-93AF-4DB8-9C6B-D6C7DFDC589F}" vid="{4A3C46E8-61CC-4603-A589-7422A47A8E4A}"/>
     </a:ext>
   </a:extLst>
 </a:theme>

</xml_diff>